<commit_message>
Updated git tutorial file
</commit_message>
<xml_diff>
--- a/Gilles Gaelle GitTutorial-02-04-2021.docx
+++ b/Gilles Gaelle GitTutorial-02-04-2021.docx
@@ -593,6 +593,93 @@
           <w:szCs w:val="24"/>
         </w:rPr>
         <w:t xml:space="preserve">– allows users to tell others about the changes they’ve pushed to a branch in a repository. This allows discussion on the changes before the changes are merged into the base branch. </w:t>
+      </w:r>
+    </w:p>
+    <w:p>
+      <w:pPr>
+        <w:jc w:val="both"/>
+        <w:rPr>
+          <w:rFonts w:ascii="Times New Roman" w:hAnsi="Times New Roman" w:cs="Times New Roman"/>
+          <w:sz w:val="24"/>
+          <w:szCs w:val="24"/>
+        </w:rPr>
+      </w:pPr>
+      <w:r>
+        <w:rPr>
+          <w:rFonts w:ascii="Times New Roman" w:hAnsi="Times New Roman" w:cs="Times New Roman"/>
+          <w:sz w:val="24"/>
+          <w:szCs w:val="24"/>
+        </w:rPr>
+        <w:t>Steps I took to complete  part 7 of the exercise:</w:t>
+      </w:r>
+    </w:p>
+    <w:p>
+      <w:pPr>
+        <w:pStyle w:val="ListParagraph"/>
+        <w:numPr>
+          <w:ilvl w:val="0"/>
+          <w:numId w:val="3"/>
+        </w:numPr>
+        <w:jc w:val="both"/>
+        <w:rPr>
+          <w:rFonts w:ascii="Times New Roman" w:hAnsi="Times New Roman" w:cs="Times New Roman"/>
+          <w:sz w:val="24"/>
+          <w:szCs w:val="24"/>
+        </w:rPr>
+      </w:pPr>
+      <w:r>
+        <w:rPr>
+          <w:rFonts w:ascii="Times New Roman" w:hAnsi="Times New Roman" w:cs="Times New Roman"/>
+          <w:sz w:val="24"/>
+          <w:szCs w:val="24"/>
+        </w:rPr>
+        <w:t>Edited the README.md file through my fork</w:t>
+      </w:r>
+    </w:p>
+    <w:p>
+      <w:pPr>
+        <w:pStyle w:val="ListParagraph"/>
+        <w:numPr>
+          <w:ilvl w:val="0"/>
+          <w:numId w:val="3"/>
+        </w:numPr>
+        <w:jc w:val="both"/>
+        <w:rPr>
+          <w:rFonts w:ascii="Times New Roman" w:hAnsi="Times New Roman" w:cs="Times New Roman"/>
+          <w:sz w:val="24"/>
+          <w:szCs w:val="24"/>
+        </w:rPr>
+      </w:pPr>
+      <w:r>
+        <w:rPr>
+          <w:rFonts w:ascii="Times New Roman" w:hAnsi="Times New Roman" w:cs="Times New Roman"/>
+          <w:sz w:val="24"/>
+          <w:szCs w:val="24"/>
+        </w:rPr>
+        <w:t>Left a comment explaining what I had changed to the file</w:t>
+      </w:r>
+    </w:p>
+    <w:p>
+      <w:pPr>
+        <w:pStyle w:val="ListParagraph"/>
+        <w:numPr>
+          <w:ilvl w:val="0"/>
+          <w:numId w:val="3"/>
+        </w:numPr>
+        <w:jc w:val="both"/>
+        <w:rPr>
+          <w:rFonts w:ascii="Times New Roman" w:hAnsi="Times New Roman" w:cs="Times New Roman"/>
+          <w:sz w:val="24"/>
+          <w:szCs w:val="24"/>
+        </w:rPr>
+      </w:pPr>
+      <w:r>
+        <w:rPr>
+          <w:rFonts w:ascii="Times New Roman" w:hAnsi="Times New Roman" w:cs="Times New Roman"/>
+          <w:sz w:val="24"/>
+          <w:szCs w:val="24"/>
+        </w:rPr>
+        <w:t xml:space="preserve">Saved the file and the created a pull request. </w:t>
       </w:r>
     </w:p>
     <w:sectPr>
@@ -721,9 +808,98 @@
     </w:lvl>
   </w:abstractNum>
   <w:abstractNum w:abstractNumId="1" w15:restartNumberingAfterBreak="0">
+    <w:nsid w:val="1B7C13ED"/>
+    <w:multiLevelType w:val="hybridMultilevel"/>
+    <w:tmpl w:val="B20E3CF4"/>
+    <w:lvl w:ilvl="0" w:tplc="389E709C">
+      <w:start w:val="1"/>
+      <w:numFmt w:val="decimal"/>
+      <w:lvlText w:val="%1."/>
+      <w:lvlJc w:val="left"/>
+      <w:pPr>
+        <w:ind w:left="1080" w:hanging="360"/>
+      </w:pPr>
+      <w:rPr>
+        <w:rFonts w:hint="default"/>
+      </w:rPr>
+    </w:lvl>
+    <w:lvl w:ilvl="1" w:tplc="04090019" w:tentative="1">
+      <w:start w:val="1"/>
+      <w:numFmt w:val="lowerLetter"/>
+      <w:lvlText w:val="%2."/>
+      <w:lvlJc w:val="left"/>
+      <w:pPr>
+        <w:ind w:left="1800" w:hanging="360"/>
+      </w:pPr>
+    </w:lvl>
+    <w:lvl w:ilvl="2" w:tplc="0409001B" w:tentative="1">
+      <w:start w:val="1"/>
+      <w:numFmt w:val="lowerRoman"/>
+      <w:lvlText w:val="%3."/>
+      <w:lvlJc w:val="right"/>
+      <w:pPr>
+        <w:ind w:left="2520" w:hanging="180"/>
+      </w:pPr>
+    </w:lvl>
+    <w:lvl w:ilvl="3" w:tplc="0409000F" w:tentative="1">
+      <w:start w:val="1"/>
+      <w:numFmt w:val="decimal"/>
+      <w:lvlText w:val="%4."/>
+      <w:lvlJc w:val="left"/>
+      <w:pPr>
+        <w:ind w:left="3240" w:hanging="360"/>
+      </w:pPr>
+    </w:lvl>
+    <w:lvl w:ilvl="4" w:tplc="04090019" w:tentative="1">
+      <w:start w:val="1"/>
+      <w:numFmt w:val="lowerLetter"/>
+      <w:lvlText w:val="%5."/>
+      <w:lvlJc w:val="left"/>
+      <w:pPr>
+        <w:ind w:left="3960" w:hanging="360"/>
+      </w:pPr>
+    </w:lvl>
+    <w:lvl w:ilvl="5" w:tplc="0409001B" w:tentative="1">
+      <w:start w:val="1"/>
+      <w:numFmt w:val="lowerRoman"/>
+      <w:lvlText w:val="%6."/>
+      <w:lvlJc w:val="right"/>
+      <w:pPr>
+        <w:ind w:left="4680" w:hanging="180"/>
+      </w:pPr>
+    </w:lvl>
+    <w:lvl w:ilvl="6" w:tplc="0409000F" w:tentative="1">
+      <w:start w:val="1"/>
+      <w:numFmt w:val="decimal"/>
+      <w:lvlText w:val="%7."/>
+      <w:lvlJc w:val="left"/>
+      <w:pPr>
+        <w:ind w:left="5400" w:hanging="360"/>
+      </w:pPr>
+    </w:lvl>
+    <w:lvl w:ilvl="7" w:tplc="04090019" w:tentative="1">
+      <w:start w:val="1"/>
+      <w:numFmt w:val="lowerLetter"/>
+      <w:lvlText w:val="%8."/>
+      <w:lvlJc w:val="left"/>
+      <w:pPr>
+        <w:ind w:left="6120" w:hanging="360"/>
+      </w:pPr>
+    </w:lvl>
+    <w:lvl w:ilvl="8" w:tplc="0409001B" w:tentative="1">
+      <w:start w:val="1"/>
+      <w:numFmt w:val="lowerRoman"/>
+      <w:lvlText w:val="%9."/>
+      <w:lvlJc w:val="right"/>
+      <w:pPr>
+        <w:ind w:left="6840" w:hanging="180"/>
+      </w:pPr>
+    </w:lvl>
+  </w:abstractNum>
+  <w:abstractNum w:abstractNumId="2" w15:restartNumberingAfterBreak="0">
     <w:nsid w:val="643C24D9"/>
     <w:multiLevelType w:val="hybridMultilevel"/>
-    <w:tmpl w:val="E002638E"/>
+    <w:tmpl w:val="04DCE944"/>
     <w:lvl w:ilvl="0" w:tplc="0409000F">
       <w:start w:val="1"/>
       <w:numFmt w:val="decimal"/>
@@ -813,6 +989,9 @@
     <w:abstractNumId w:val="0"/>
   </w:num>
   <w:num w:numId="2">
+    <w:abstractNumId w:val="2"/>
+  </w:num>
+  <w:num w:numId="3">
     <w:abstractNumId w:val="1"/>
   </w:num>
 </w:numbering>

</xml_diff>